<commit_message>
Updated script 2 doc
</commit_message>
<xml_diff>
--- a/Documents/Sprint 2 Docs/Video Demonstration Script Sprint 2.docx
+++ b/Documents/Sprint 2 Docs/Video Demonstration Script Sprint 2.docx
@@ -100,21 +100,19 @@
         </w:numPr>
       </w:pPr>
       <w:r>
-        <w:t xml:space="preserve">Kamil </w:t>
-      </w:r>
-      <w:proofErr w:type="spellStart"/>
-      <w:r>
-        <w:t>Grudzinski</w:t>
-      </w:r>
-      <w:proofErr w:type="spellEnd"/>
+        <w:t xml:space="preserve">Kamil Grudzinski </w:t>
+      </w:r>
+      <w:r>
+        <w:t>–</w:t>
+      </w:r>
       <w:r>
         <w:t xml:space="preserve"> </w:t>
       </w:r>
       <w:r>
-        <w:t>–</w:t>
-      </w:r>
-      <w:r>
-        <w:t xml:space="preserve"> </w:t>
+        <w:t xml:space="preserve">Possible </w:t>
+      </w:r>
+      <w:r>
+        <w:t>conclusion to video</w:t>
       </w:r>
     </w:p>
     <w:p>
@@ -154,8 +152,16 @@
     <w:p>
       <w:pPr>
         <w:pStyle w:val="Heading2"/>
-      </w:pPr>
-      <w:r>
+        <w:rPr>
+          <w:b/>
+          <w:bCs/>
+        </w:rPr>
+      </w:pPr>
+      <w:r>
+        <w:rPr>
+          <w:b/>
+          <w:bCs/>
+        </w:rPr>
         <w:t>Jack Morgan:</w:t>
       </w:r>
     </w:p>
@@ -194,7 +200,215 @@
           <w:sz w:val="24"/>
           <w:szCs w:val="24"/>
         </w:rPr>
-        <w:t>Hello my name is Jack Morgan and I am the Project Manager for our Project – Survey4All. Our Project is a survey creation website that concentrates on offering a user friendly experience in which users can easily create surveys by setting up an account on the website. Once an account is set up the user will then be able to create a survey that they can instantly post to the website and find either through their own personal account dashboard or on the view surveys page which is global to all users. You also do not have to be logged in to answer surveys as they are anonymous. This allows users to easily answers surveys that they are interested in answering without having to create an account or login to our website.</w:t>
+        <w:t>Hello</w:t>
+      </w:r>
+      <w:r>
+        <w:rPr>
+          <w:rFonts w:ascii="Arial" w:hAnsi="Arial" w:cs="Arial"/>
+          <w:sz w:val="24"/>
+          <w:szCs w:val="24"/>
+        </w:rPr>
+        <w:t>,</w:t>
+      </w:r>
+      <w:r>
+        <w:rPr>
+          <w:rFonts w:ascii="Arial" w:hAnsi="Arial" w:cs="Arial"/>
+          <w:sz w:val="24"/>
+          <w:szCs w:val="24"/>
+        </w:rPr>
+        <w:t xml:space="preserve"> my name is Jack Morgan and I am the Project Manager for our </w:t>
+      </w:r>
+      <w:r>
+        <w:rPr>
+          <w:rFonts w:ascii="Arial" w:hAnsi="Arial" w:cs="Arial"/>
+          <w:sz w:val="24"/>
+          <w:szCs w:val="24"/>
+        </w:rPr>
+        <w:t>project</w:t>
+      </w:r>
+      <w:r>
+        <w:rPr>
+          <w:rFonts w:ascii="Arial" w:hAnsi="Arial" w:cs="Arial"/>
+          <w:sz w:val="24"/>
+          <w:szCs w:val="24"/>
+        </w:rPr>
+        <w:t xml:space="preserve"> – Survey4All. Our Project is a survey creation website that concentrates on offering a user friendly experience in which users can easily create surveys by setting up an account on the website. Once an account is set up</w:t>
+      </w:r>
+      <w:r>
+        <w:rPr>
+          <w:rFonts w:ascii="Arial" w:hAnsi="Arial" w:cs="Arial"/>
+          <w:sz w:val="24"/>
+          <w:szCs w:val="24"/>
+        </w:rPr>
+        <w:t>,</w:t>
+      </w:r>
+      <w:r>
+        <w:rPr>
+          <w:rFonts w:ascii="Arial" w:hAnsi="Arial" w:cs="Arial"/>
+          <w:sz w:val="24"/>
+          <w:szCs w:val="24"/>
+        </w:rPr>
+        <w:t xml:space="preserve"> the user will be able to create </w:t>
+      </w:r>
+      <w:r>
+        <w:rPr>
+          <w:rFonts w:ascii="Arial" w:hAnsi="Arial" w:cs="Arial"/>
+          <w:sz w:val="24"/>
+          <w:szCs w:val="24"/>
+        </w:rPr>
+        <w:t>a survey which</w:t>
+      </w:r>
+      <w:r>
+        <w:rPr>
+          <w:rFonts w:ascii="Arial" w:hAnsi="Arial" w:cs="Arial"/>
+          <w:sz w:val="24"/>
+          <w:szCs w:val="24"/>
+        </w:rPr>
+        <w:t>, once posted,</w:t>
+      </w:r>
+      <w:r>
+        <w:rPr>
+          <w:rFonts w:ascii="Arial" w:hAnsi="Arial" w:cs="Arial"/>
+          <w:sz w:val="24"/>
+          <w:szCs w:val="24"/>
+        </w:rPr>
+        <w:t xml:space="preserve"> </w:t>
+      </w:r>
+      <w:r>
+        <w:rPr>
+          <w:rFonts w:ascii="Arial" w:hAnsi="Arial" w:cs="Arial"/>
+          <w:sz w:val="24"/>
+          <w:szCs w:val="24"/>
+        </w:rPr>
+        <w:t xml:space="preserve">can instantly </w:t>
+      </w:r>
+      <w:r>
+        <w:rPr>
+          <w:rFonts w:ascii="Arial" w:hAnsi="Arial" w:cs="Arial"/>
+          <w:sz w:val="24"/>
+          <w:szCs w:val="24"/>
+        </w:rPr>
+        <w:t>be viewed</w:t>
+      </w:r>
+      <w:r>
+        <w:rPr>
+          <w:rFonts w:ascii="Arial" w:hAnsi="Arial" w:cs="Arial"/>
+          <w:sz w:val="24"/>
+          <w:szCs w:val="24"/>
+        </w:rPr>
+        <w:t xml:space="preserve"> </w:t>
+      </w:r>
+      <w:r>
+        <w:rPr>
+          <w:rFonts w:ascii="Arial" w:hAnsi="Arial" w:cs="Arial"/>
+          <w:sz w:val="24"/>
+          <w:szCs w:val="24"/>
+        </w:rPr>
+        <w:t xml:space="preserve">on </w:t>
+      </w:r>
+      <w:r>
+        <w:rPr>
+          <w:rFonts w:ascii="Arial" w:hAnsi="Arial" w:cs="Arial"/>
+          <w:sz w:val="24"/>
+          <w:szCs w:val="24"/>
+        </w:rPr>
+        <w:t>the website</w:t>
+      </w:r>
+      <w:r>
+        <w:rPr>
+          <w:rFonts w:ascii="Arial" w:hAnsi="Arial" w:cs="Arial"/>
+          <w:sz w:val="24"/>
+          <w:szCs w:val="24"/>
+        </w:rPr>
+        <w:t>. These surveys can be found</w:t>
+      </w:r>
+      <w:r>
+        <w:rPr>
+          <w:rFonts w:ascii="Arial" w:hAnsi="Arial" w:cs="Arial"/>
+          <w:sz w:val="24"/>
+          <w:szCs w:val="24"/>
+        </w:rPr>
+        <w:t xml:space="preserve"> either through their own personal account dashboard or on the </w:t>
+      </w:r>
+      <w:r>
+        <w:rPr>
+          <w:rFonts w:ascii="Arial" w:hAnsi="Arial" w:cs="Arial"/>
+          <w:sz w:val="24"/>
+          <w:szCs w:val="24"/>
+        </w:rPr>
+        <w:t>‘</w:t>
+      </w:r>
+      <w:r>
+        <w:rPr>
+          <w:rFonts w:ascii="Arial" w:hAnsi="Arial" w:cs="Arial"/>
+          <w:sz w:val="24"/>
+          <w:szCs w:val="24"/>
+        </w:rPr>
+        <w:t>view surveys</w:t>
+      </w:r>
+      <w:r>
+        <w:rPr>
+          <w:rFonts w:ascii="Arial" w:hAnsi="Arial" w:cs="Arial"/>
+          <w:sz w:val="24"/>
+          <w:szCs w:val="24"/>
+        </w:rPr>
+        <w:t>’</w:t>
+      </w:r>
+      <w:r>
+        <w:rPr>
+          <w:rFonts w:ascii="Arial" w:hAnsi="Arial" w:cs="Arial"/>
+          <w:sz w:val="24"/>
+          <w:szCs w:val="24"/>
+        </w:rPr>
+        <w:t xml:space="preserve"> page</w:t>
+      </w:r>
+      <w:r>
+        <w:rPr>
+          <w:rFonts w:ascii="Arial" w:hAnsi="Arial" w:cs="Arial"/>
+          <w:sz w:val="24"/>
+          <w:szCs w:val="24"/>
+        </w:rPr>
+        <w:t xml:space="preserve"> -</w:t>
+      </w:r>
+      <w:r>
+        <w:rPr>
+          <w:rFonts w:ascii="Arial" w:hAnsi="Arial" w:cs="Arial"/>
+          <w:sz w:val="24"/>
+          <w:szCs w:val="24"/>
+        </w:rPr>
+        <w:t xml:space="preserve"> which is global to all users. </w:t>
+      </w:r>
+      <w:r>
+        <w:rPr>
+          <w:rFonts w:ascii="Arial" w:hAnsi="Arial" w:cs="Arial"/>
+          <w:sz w:val="24"/>
+          <w:szCs w:val="24"/>
+        </w:rPr>
+        <w:t xml:space="preserve">Users </w:t>
+      </w:r>
+      <w:r>
+        <w:rPr>
+          <w:rFonts w:ascii="Arial" w:hAnsi="Arial" w:cs="Arial"/>
+          <w:sz w:val="24"/>
+          <w:szCs w:val="24"/>
+        </w:rPr>
+        <w:t>also do not have to be logged in to answer surveys as they are anonymous. This allows users to easily answer surveys that they are interested in</w:t>
+      </w:r>
+      <w:r>
+        <w:rPr>
+          <w:rFonts w:ascii="Arial" w:hAnsi="Arial" w:cs="Arial"/>
+          <w:sz w:val="24"/>
+          <w:szCs w:val="24"/>
+        </w:rPr>
+        <w:t xml:space="preserve"> whilst enabling them to complete these surveys </w:t>
+      </w:r>
+      <w:r>
+        <w:rPr>
+          <w:rFonts w:ascii="Arial" w:hAnsi="Arial" w:cs="Arial"/>
+          <w:sz w:val="24"/>
+          <w:szCs w:val="24"/>
+        </w:rPr>
+        <w:t>without having to create an account or login to our website.</w:t>
       </w:r>
     </w:p>
     <w:p>
@@ -232,7 +446,31 @@
           <w:sz w:val="24"/>
           <w:szCs w:val="24"/>
         </w:rPr>
-        <w:t xml:space="preserve">In my role of Project Manager I have </w:t>
+        <w:t xml:space="preserve">As </w:t>
+      </w:r>
+      <w:r>
+        <w:rPr>
+          <w:rFonts w:ascii="Arial" w:hAnsi="Arial" w:cs="Arial"/>
+          <w:sz w:val="24"/>
+          <w:szCs w:val="24"/>
+        </w:rPr>
+        <w:t>Project Manager</w:t>
+      </w:r>
+      <w:r>
+        <w:rPr>
+          <w:rFonts w:ascii="Arial" w:hAnsi="Arial" w:cs="Arial"/>
+          <w:sz w:val="24"/>
+          <w:szCs w:val="24"/>
+        </w:rPr>
+        <w:t xml:space="preserve">, </w:t>
+      </w:r>
+      <w:r>
+        <w:rPr>
+          <w:rFonts w:ascii="Arial" w:hAnsi="Arial" w:cs="Arial"/>
+          <w:sz w:val="24"/>
+          <w:szCs w:val="24"/>
+        </w:rPr>
+        <w:t xml:space="preserve">I have </w:t>
       </w:r>
       <w:r>
         <w:rPr>
@@ -256,23 +494,271 @@
           <w:sz w:val="24"/>
           <w:szCs w:val="24"/>
         </w:rPr>
-        <w:t>. Through this I have set up each members individual task that they need to complete providing them deadlines for the tasks to be completed by and adding any extra information about their tasks that they might need. I have also set up meetings through the use of events on Discord which have been very helpful in alerting members that a meeting live. I set up a group on teams for our group meetings to happen in which we always use in our twice a week meetings. When doing meetings I also take attendance using the attendance spreadsheet that I created to help me keep track of how much each member has been attending the meetings. Another thing that I have done as Project Manager to help the meetings flow smoothly is to create a weekly meeting planner using the text document creator on Basecamp. In this planner I write down what we need to go through and check on in the next meeting allowing us to be able to know what will be looked at and talked about in the upcoming meeting. I update this planner after every meeting. I</w:t>
-      </w:r>
-      <w:r>
-        <w:rPr>
-          <w:rFonts w:ascii="Arial" w:hAnsi="Arial" w:cs="Arial"/>
-          <w:sz w:val="24"/>
-          <w:szCs w:val="24"/>
-        </w:rPr>
-        <w:t xml:space="preserve">n my role I have also set up a Discord server which the team uses to communicate with one another, this has been very helpful for the team and has allowed us to organise conversations and save links, documents and videos that we might need in easy access places that can be easily found and used without hassle. </w:t>
-      </w:r>
-      <w:r>
-        <w:rPr>
-          <w:rFonts w:ascii="Arial" w:hAnsi="Arial" w:cs="Arial"/>
-          <w:sz w:val="24"/>
-          <w:szCs w:val="24"/>
-        </w:rPr>
-        <w:t xml:space="preserve">I also set up the GitHub repository which is used by the group to share files. During this sprint I have kept my eyes on GitHub a lot to keep track of how </w:t>
+        <w:t>. Through this</w:t>
+      </w:r>
+      <w:r>
+        <w:rPr>
+          <w:rFonts w:ascii="Arial" w:hAnsi="Arial" w:cs="Arial"/>
+          <w:sz w:val="24"/>
+          <w:szCs w:val="24"/>
+        </w:rPr>
+        <w:t>,</w:t>
+      </w:r>
+      <w:r>
+        <w:rPr>
+          <w:rFonts w:ascii="Arial" w:hAnsi="Arial" w:cs="Arial"/>
+          <w:sz w:val="24"/>
+          <w:szCs w:val="24"/>
+        </w:rPr>
+        <w:t xml:space="preserve"> I have set up each member</w:t>
+      </w:r>
+      <w:r>
+        <w:rPr>
+          <w:rFonts w:ascii="Arial" w:hAnsi="Arial" w:cs="Arial"/>
+          <w:sz w:val="24"/>
+          <w:szCs w:val="24"/>
+        </w:rPr>
+        <w:t>’</w:t>
+      </w:r>
+      <w:r>
+        <w:rPr>
+          <w:rFonts w:ascii="Arial" w:hAnsi="Arial" w:cs="Arial"/>
+          <w:sz w:val="24"/>
+          <w:szCs w:val="24"/>
+        </w:rPr>
+        <w:t>s individual task that they need to complete</w:t>
+      </w:r>
+      <w:r>
+        <w:rPr>
+          <w:rFonts w:ascii="Arial" w:hAnsi="Arial" w:cs="Arial"/>
+          <w:sz w:val="24"/>
+          <w:szCs w:val="24"/>
+        </w:rPr>
+        <w:t xml:space="preserve">, </w:t>
+      </w:r>
+      <w:r>
+        <w:rPr>
+          <w:rFonts w:ascii="Arial" w:hAnsi="Arial" w:cs="Arial"/>
+          <w:sz w:val="24"/>
+          <w:szCs w:val="24"/>
+        </w:rPr>
+        <w:t xml:space="preserve">providing them deadlines for the tasks to be completed by and adding any extra information about their tasks that they might need. </w:t>
+      </w:r>
+      <w:r>
+        <w:rPr>
+          <w:rFonts w:ascii="Arial" w:hAnsi="Arial" w:cs="Arial"/>
+          <w:sz w:val="24"/>
+          <w:szCs w:val="24"/>
+        </w:rPr>
+        <w:t xml:space="preserve">I have also </w:t>
+      </w:r>
+      <w:r>
+        <w:rPr>
+          <w:rFonts w:ascii="Arial" w:hAnsi="Arial" w:cs="Arial"/>
+          <w:sz w:val="24"/>
+          <w:szCs w:val="24"/>
+        </w:rPr>
+        <w:t xml:space="preserve">set up a Discord server which the team uses to communicate with one another, this has been very helpful for the team and has allowed us to organise conversations and save links, documents and videos that we might need in easy access places that can be easily found and used without hassle. </w:t>
+      </w:r>
+      <w:r>
+        <w:rPr>
+          <w:rFonts w:ascii="Arial" w:hAnsi="Arial" w:cs="Arial"/>
+          <w:sz w:val="24"/>
+          <w:szCs w:val="24"/>
+        </w:rPr>
+        <w:t xml:space="preserve">I have also set up meetings through the use of events on Discord which have been very helpful in alerting members that a meeting </w:t>
+      </w:r>
+      <w:r>
+        <w:rPr>
+          <w:rFonts w:ascii="Arial" w:hAnsi="Arial" w:cs="Arial"/>
+          <w:sz w:val="24"/>
+          <w:szCs w:val="24"/>
+        </w:rPr>
+        <w:t xml:space="preserve">is </w:t>
+      </w:r>
+      <w:r>
+        <w:rPr>
+          <w:rFonts w:ascii="Arial" w:hAnsi="Arial" w:cs="Arial"/>
+          <w:sz w:val="24"/>
+          <w:szCs w:val="24"/>
+        </w:rPr>
+        <w:t xml:space="preserve">live. </w:t>
+      </w:r>
+      <w:r>
+        <w:rPr>
+          <w:rFonts w:ascii="Arial" w:hAnsi="Arial" w:cs="Arial"/>
+          <w:sz w:val="24"/>
+          <w:szCs w:val="24"/>
+        </w:rPr>
+        <w:t xml:space="preserve">Additionally, I have </w:t>
+      </w:r>
+      <w:r>
+        <w:rPr>
+          <w:rFonts w:ascii="Arial" w:hAnsi="Arial" w:cs="Arial"/>
+          <w:sz w:val="24"/>
+          <w:szCs w:val="24"/>
+        </w:rPr>
+        <w:t xml:space="preserve">set up a group </w:t>
+      </w:r>
+      <w:r>
+        <w:rPr>
+          <w:rFonts w:ascii="Arial" w:hAnsi="Arial" w:cs="Arial"/>
+          <w:sz w:val="24"/>
+          <w:szCs w:val="24"/>
+        </w:rPr>
+        <w:t xml:space="preserve">on </w:t>
+      </w:r>
+      <w:r>
+        <w:rPr>
+          <w:rFonts w:ascii="Arial" w:hAnsi="Arial" w:cs="Arial"/>
+          <w:sz w:val="24"/>
+          <w:szCs w:val="24"/>
+        </w:rPr>
+        <w:t>T</w:t>
+      </w:r>
+      <w:r>
+        <w:rPr>
+          <w:rFonts w:ascii="Arial" w:hAnsi="Arial" w:cs="Arial"/>
+          <w:sz w:val="24"/>
+          <w:szCs w:val="24"/>
+        </w:rPr>
+        <w:t>eams</w:t>
+      </w:r>
+      <w:r>
+        <w:rPr>
+          <w:rFonts w:ascii="Arial" w:hAnsi="Arial" w:cs="Arial"/>
+          <w:sz w:val="24"/>
+          <w:szCs w:val="24"/>
+        </w:rPr>
+        <w:t>,</w:t>
+      </w:r>
+      <w:r>
+        <w:rPr>
+          <w:rFonts w:ascii="Arial" w:hAnsi="Arial" w:cs="Arial"/>
+          <w:sz w:val="24"/>
+          <w:szCs w:val="24"/>
+        </w:rPr>
+        <w:t xml:space="preserve"> which</w:t>
+      </w:r>
+      <w:r>
+        <w:rPr>
+          <w:rFonts w:ascii="Arial" w:hAnsi="Arial" w:cs="Arial"/>
+          <w:sz w:val="24"/>
+          <w:szCs w:val="24"/>
+        </w:rPr>
+        <w:t xml:space="preserve"> our group uses twice a week to meet up online and </w:t>
+      </w:r>
+      <w:r>
+        <w:rPr>
+          <w:rFonts w:ascii="Arial" w:hAnsi="Arial" w:cs="Arial"/>
+          <w:sz w:val="24"/>
+          <w:szCs w:val="24"/>
+        </w:rPr>
+        <w:t xml:space="preserve">to check up on the progress of the project. </w:t>
+      </w:r>
+      <w:r>
+        <w:rPr>
+          <w:rFonts w:ascii="Arial" w:hAnsi="Arial" w:cs="Arial"/>
+          <w:sz w:val="24"/>
+          <w:szCs w:val="24"/>
+        </w:rPr>
+        <w:t>When doing</w:t>
+      </w:r>
+      <w:r>
+        <w:rPr>
+          <w:rFonts w:ascii="Arial" w:hAnsi="Arial" w:cs="Arial"/>
+          <w:sz w:val="24"/>
+          <w:szCs w:val="24"/>
+        </w:rPr>
+        <w:t xml:space="preserve"> these</w:t>
+      </w:r>
+      <w:r>
+        <w:rPr>
+          <w:rFonts w:ascii="Arial" w:hAnsi="Arial" w:cs="Arial"/>
+          <w:sz w:val="24"/>
+          <w:szCs w:val="24"/>
+        </w:rPr>
+        <w:t xml:space="preserve"> meetings</w:t>
+      </w:r>
+      <w:r>
+        <w:rPr>
+          <w:rFonts w:ascii="Arial" w:hAnsi="Arial" w:cs="Arial"/>
+          <w:sz w:val="24"/>
+          <w:szCs w:val="24"/>
+        </w:rPr>
+        <w:t>,</w:t>
+      </w:r>
+      <w:r>
+        <w:rPr>
+          <w:rFonts w:ascii="Arial" w:hAnsi="Arial" w:cs="Arial"/>
+          <w:sz w:val="24"/>
+          <w:szCs w:val="24"/>
+        </w:rPr>
+        <w:t xml:space="preserve"> I also take attendance using the attendance spreadsheet that I created to help me keep track of </w:t>
+      </w:r>
+      <w:r>
+        <w:rPr>
+          <w:rFonts w:ascii="Arial" w:hAnsi="Arial" w:cs="Arial"/>
+          <w:sz w:val="24"/>
+          <w:szCs w:val="24"/>
+        </w:rPr>
+        <w:t xml:space="preserve">the attendance of </w:t>
+      </w:r>
+      <w:r>
+        <w:rPr>
+          <w:rFonts w:ascii="Arial" w:hAnsi="Arial" w:cs="Arial"/>
+          <w:sz w:val="24"/>
+          <w:szCs w:val="24"/>
+        </w:rPr>
+        <w:t>each member. To help the meetings flow as smoothly as possible, I also create</w:t>
+      </w:r>
+      <w:r>
+        <w:rPr>
+          <w:rFonts w:ascii="Arial" w:hAnsi="Arial" w:cs="Arial"/>
+          <w:sz w:val="24"/>
+          <w:szCs w:val="24"/>
+        </w:rPr>
+        <w:t xml:space="preserve"> a weekly meeting planner using the text document creator on Basecamp. In this planner</w:t>
+      </w:r>
+      <w:r>
+        <w:rPr>
+          <w:rFonts w:ascii="Arial" w:hAnsi="Arial" w:cs="Arial"/>
+          <w:sz w:val="24"/>
+          <w:szCs w:val="24"/>
+        </w:rPr>
+        <w:t>,</w:t>
+      </w:r>
+      <w:r>
+        <w:rPr>
+          <w:rFonts w:ascii="Arial" w:hAnsi="Arial" w:cs="Arial"/>
+          <w:sz w:val="24"/>
+          <w:szCs w:val="24"/>
+        </w:rPr>
+        <w:t xml:space="preserve"> I write down what we need to go through and check on in the next meeting allowing us to be able to know what will be looked at and talked about in the upcoming meeting. I update this planner after every meeting. </w:t>
+      </w:r>
+      <w:r>
+        <w:rPr>
+          <w:rFonts w:ascii="Arial" w:hAnsi="Arial" w:cs="Arial"/>
+          <w:sz w:val="24"/>
+          <w:szCs w:val="24"/>
+        </w:rPr>
+        <w:t>I also set up the GitHub repository which is used by the group to share files. During this sprint</w:t>
+      </w:r>
+      <w:r>
+        <w:rPr>
+          <w:rFonts w:ascii="Arial" w:hAnsi="Arial" w:cs="Arial"/>
+          <w:sz w:val="24"/>
+          <w:szCs w:val="24"/>
+        </w:rPr>
+        <w:t>,</w:t>
+      </w:r>
+      <w:r>
+        <w:rPr>
+          <w:rFonts w:ascii="Arial" w:hAnsi="Arial" w:cs="Arial"/>
+          <w:sz w:val="24"/>
+          <w:szCs w:val="24"/>
+        </w:rPr>
+        <w:t xml:space="preserve"> I have kept my eyes on GitHub a lot to keep track of how </w:t>
       </w:r>
       <w:r>
         <w:rPr>
@@ -288,15 +774,23 @@
           <w:sz w:val="24"/>
           <w:szCs w:val="24"/>
         </w:rPr>
-        <w:t xml:space="preserve"> work is being uploaded so that I can monitor </w:t>
-      </w:r>
-      <w:r>
-        <w:rPr>
-          <w:rFonts w:ascii="Arial" w:hAnsi="Arial" w:cs="Arial"/>
-          <w:sz w:val="24"/>
-          <w:szCs w:val="24"/>
-        </w:rPr>
-        <w:t xml:space="preserve">how much each group member is doing. I have also helped to organise the repository to make sure that files are easy to find to create an easier experience for each member of the team. The final thing that I have done in my role is to upload the front end files of the website to my Mi-Linux. Team </w:t>
+        <w:t xml:space="preserve"> work is being uploaded so that I can monitor</w:t>
+      </w:r>
+      <w:r>
+        <w:rPr>
+          <w:rFonts w:ascii="Arial" w:hAnsi="Arial" w:cs="Arial"/>
+          <w:sz w:val="24"/>
+          <w:szCs w:val="24"/>
+        </w:rPr>
+        <w:t xml:space="preserve"> the amount of work completed by each member of our group. </w:t>
+      </w:r>
+      <w:r>
+        <w:rPr>
+          <w:rFonts w:ascii="Arial" w:hAnsi="Arial" w:cs="Arial"/>
+          <w:sz w:val="24"/>
+          <w:szCs w:val="24"/>
+        </w:rPr>
+        <w:t xml:space="preserve">I have also helped to organise the repository to make sure that files are easy to find to create an easier experience for each member of the team. The final thing that I have </w:t>
       </w:r>
       <w:r>
         <w:rPr>
@@ -305,7 +799,7 @@
           <w:szCs w:val="24"/>
         </w:rPr>
         <w:lastRenderedPageBreak/>
-        <w:t xml:space="preserve">members are able to send me their files to get uploaded to Mi-Linux </w:t>
+        <w:t xml:space="preserve">done in my role is to upload the front end files of the website to my Mi-Linux. Team members are able to send me their files to get uploaded to Mi-Linux </w:t>
       </w:r>
       <w:r>
         <w:rPr>
@@ -319,72 +813,176 @@
     <w:p>
       <w:pPr>
         <w:pStyle w:val="Heading2"/>
-      </w:pPr>
-      <w:r>
-        <w:t xml:space="preserve">Kamil </w:t>
-      </w:r>
-      <w:proofErr w:type="spellStart"/>
-      <w:r>
-        <w:t>Grudzinski</w:t>
-      </w:r>
-      <w:proofErr w:type="spellEnd"/>
-      <w:r>
-        <w:t>:</w:t>
+        <w:rPr>
+          <w:b/>
+          <w:bCs/>
+        </w:rPr>
+      </w:pPr>
+      <w:r>
+        <w:rPr>
+          <w:b/>
+          <w:bCs/>
+        </w:rPr>
+        <w:t>Kamil Grudzinski:</w:t>
+      </w:r>
+    </w:p>
+    <w:p>
+      <w:pPr>
+        <w:spacing w:line="257" w:lineRule="auto"/>
+        <w:rPr>
+          <w:rFonts w:ascii="Arial" w:hAnsi="Arial" w:cs="Arial"/>
+          <w:sz w:val="24"/>
+          <w:szCs w:val="24"/>
+        </w:rPr>
+      </w:pPr>
+      <w:r>
+        <w:rPr>
+          <w:rFonts w:ascii="Arial" w:eastAsia="Calibri" w:hAnsi="Arial" w:cs="Arial"/>
+          <w:sz w:val="24"/>
+          <w:szCs w:val="24"/>
+        </w:rPr>
+        <w:t>As the business analyst for this project, I have been working alongside the development team to ensure that the requirements of our users are met and that the final product is usable and efficient. After the MMP was released, I am proud to announce that the project has been successfully completed. This survey website is designed to allow users and businesses to make important decisions that can impact their daily lives, ranging from small-scale choices such as deciding what movie to watch, to large-scale decisions such as making important company-wide choices.</w:t>
+      </w:r>
+    </w:p>
+    <w:p>
+      <w:pPr>
+        <w:spacing w:line="257" w:lineRule="auto"/>
+        <w:rPr>
+          <w:rFonts w:ascii="Arial" w:hAnsi="Arial" w:cs="Arial"/>
+          <w:sz w:val="24"/>
+          <w:szCs w:val="24"/>
+        </w:rPr>
+      </w:pPr>
+      <w:r>
+        <w:rPr>
+          <w:rFonts w:ascii="Arial" w:eastAsia="Calibri" w:hAnsi="Arial" w:cs="Arial"/>
+          <w:sz w:val="24"/>
+          <w:szCs w:val="24"/>
+        </w:rPr>
+        <w:t>One of the main benefits of using this website is the elimination of the use of paper, which can have a positive impact on the environment by reducing the need for printing and the use of paper. Instead, users can easily access the website from their phones or computers, and create surveys that can be shared with others, making the decision-making process streamlined and easily accessible to all.</w:t>
+      </w:r>
+    </w:p>
+    <w:p>
+      <w:pPr>
+        <w:spacing w:line="257" w:lineRule="auto"/>
+        <w:rPr>
+          <w:rFonts w:ascii="Arial" w:hAnsi="Arial" w:cs="Arial"/>
+          <w:sz w:val="24"/>
+          <w:szCs w:val="24"/>
+        </w:rPr>
+      </w:pPr>
+      <w:r>
+        <w:rPr>
+          <w:rFonts w:ascii="Arial" w:eastAsia="Calibri" w:hAnsi="Arial" w:cs="Arial"/>
+          <w:sz w:val="24"/>
+          <w:szCs w:val="24"/>
+        </w:rPr>
+        <w:t>Our website boasts a user-friendly interface that makes survey creation and voting easy and accessible to all users. Additionally, we understand the importance of data security and have taken several measures to ensure that our users' data is encrypted and protected. We also clearly communicate our data policies and practices to users, ensuring their peace of mind and trust in our platform.</w:t>
+      </w:r>
+    </w:p>
+    <w:p>
+      <w:pPr>
+        <w:spacing w:line="257" w:lineRule="auto"/>
+        <w:rPr>
+          <w:rFonts w:ascii="Arial" w:hAnsi="Arial" w:cs="Arial"/>
+          <w:sz w:val="24"/>
+          <w:szCs w:val="24"/>
+        </w:rPr>
+      </w:pPr>
+      <w:r>
+        <w:rPr>
+          <w:rFonts w:ascii="Arial" w:eastAsia="Calibri" w:hAnsi="Arial" w:cs="Arial"/>
+          <w:sz w:val="24"/>
+          <w:szCs w:val="24"/>
+        </w:rPr>
+        <w:t>Overall, our survey website offers numerous benefits and features that make it an attractive option for businesses and individuals looking for an efficient and environmentally-friendly way to make important decisions. I hope that this detailed explanation of our project has given you a better understanding of its capabilities and encourages you to use our website in the future.</w:t>
+      </w:r>
+    </w:p>
+    <w:p>
+      <w:pPr>
+        <w:pStyle w:val="Heading2"/>
+        <w:rPr>
+          <w:b/>
+          <w:bCs/>
+        </w:rPr>
+      </w:pPr>
+      <w:r>
+        <w:rPr>
+          <w:b/>
+          <w:bCs/>
+        </w:rPr>
+        <w:t>Kieron Ransley:</w:t>
       </w:r>
     </w:p>
     <w:p/>
     <w:p>
       <w:pPr>
         <w:pStyle w:val="Heading2"/>
-      </w:pPr>
-      <w:r>
-        <w:t xml:space="preserve">Kieron </w:t>
-      </w:r>
-      <w:proofErr w:type="spellStart"/>
-      <w:r>
-        <w:t>Ransley</w:t>
-      </w:r>
-      <w:proofErr w:type="spellEnd"/>
-      <w:r>
-        <w:t>:</w:t>
+        <w:rPr>
+          <w:b/>
+          <w:bCs/>
+        </w:rPr>
+      </w:pPr>
+      <w:r>
+        <w:rPr>
+          <w:b/>
+          <w:bCs/>
+        </w:rPr>
+        <w:t>John Hewitt:</w:t>
       </w:r>
     </w:p>
     <w:p/>
     <w:p>
       <w:pPr>
         <w:pStyle w:val="Heading2"/>
-      </w:pPr>
-      <w:r>
-        <w:t>John Hewitt:</w:t>
+        <w:rPr>
+          <w:b/>
+          <w:bCs/>
+        </w:rPr>
+      </w:pPr>
+      <w:r>
+        <w:rPr>
+          <w:b/>
+          <w:bCs/>
+        </w:rPr>
+        <w:t>Sapphire Dixon:</w:t>
       </w:r>
     </w:p>
     <w:p/>
     <w:p>
       <w:pPr>
         <w:pStyle w:val="Heading2"/>
-      </w:pPr>
-      <w:r>
-        <w:t>Sapphire Dixon:</w:t>
+        <w:rPr>
+          <w:b/>
+          <w:bCs/>
+        </w:rPr>
+      </w:pPr>
+      <w:r>
+        <w:rPr>
+          <w:b/>
+          <w:bCs/>
+        </w:rPr>
+        <w:t>Callum Moore:</w:t>
       </w:r>
     </w:p>
     <w:p/>
     <w:p>
       <w:pPr>
         <w:pStyle w:val="Heading2"/>
-      </w:pPr>
-      <w:r>
-        <w:t>Callum Moore:</w:t>
+        <w:rPr>
+          <w:b/>
+          <w:bCs/>
+        </w:rPr>
+      </w:pPr>
+      <w:r>
+        <w:rPr>
+          <w:b/>
+          <w:bCs/>
+        </w:rPr>
+        <w:t>Josh Boratynski:</w:t>
       </w:r>
     </w:p>
     <w:p/>
-    <w:p>
-      <w:pPr>
-        <w:pStyle w:val="Heading2"/>
-      </w:pPr>
-      <w:r>
-        <w:t>Josh Boratynski:</w:t>
-      </w:r>
-    </w:p>
     <w:sectPr>
       <w:pgSz w:w="11906" w:h="16838"/>
       <w:pgMar w:top="1440" w:right="1440" w:bottom="1440" w:left="1440" w:header="708" w:footer="708" w:gutter="0"/>

</xml_diff>